<commit_message>
Piccolo fix e typo sui doc di test
</commit_message>
<xml_diff>
--- a/Documentazione/Documenti di Progetto/Documenti di Testing/Risultati dei Test/EasyGDPR_TestChainRes_R3.4.3_19-06-12-11-11.docx
+++ b/Documentazione/Documenti di Progetto/Documenti di Testing/Risultati dei Test/EasyGDPR_TestChainRes_R3.4.3_19-06-12-11-11.docx
@@ -255,7 +255,12 @@
           </w:tcPr>
           <w:p>
             <w:r>
-              <w:t>L’urgenza viene impostata a “Urgente”.</w:t>
+              <w:t>L’urgenza viene impostata a “Non u</w:t>
+            </w:r>
+            <w:bookmarkStart w:id="1" w:name="_GoBack"/>
+            <w:bookmarkEnd w:id="1"/>
+            <w:r>
+              <w:t>rgente”.</w:t>
             </w:r>
           </w:p>
         </w:tc>
@@ -296,31 +301,8 @@
     </w:p>
     <w:p>
       <w:r>
-        <w:t>S</w:t>
+        <w:t>Si potrebbe aumentare l’usabilità impostando di default la durata di un evento R3.4.3.[2,3,4] a 1 ora.</w:t>
       </w:r>
-      <w:r>
-        <w:t>i potrebbe aumentare l’usabilità impostando di default la durata di un evento</w:t>
-      </w:r>
-      <w:r>
-        <w:t xml:space="preserve"> </w:t>
-      </w:r>
-      <w:r>
-        <w:t>R3.4.3.</w:t>
-      </w:r>
-      <w:r>
-        <w:t>[</w:t>
-      </w:r>
-      <w:r>
-        <w:t>2</w:t>
-      </w:r>
-      <w:r>
-        <w:t>,3,4]</w:t>
-      </w:r>
-      <w:r>
-        <w:t xml:space="preserve"> a 1 ora.</w:t>
-      </w:r>
-      <w:bookmarkStart w:id="1" w:name="_GoBack"/>
-      <w:bookmarkEnd w:id="1"/>
     </w:p>
     <w:sectPr>
       <w:headerReference w:type="default" r:id="rId8"/>
@@ -2510,7 +2492,7 @@
 </file>
 
 <file path=customXml/itemProps1.xml><?xml version="1.0" encoding="utf-8"?>
-<ds:datastoreItem xmlns:ds="http://schemas.openxmlformats.org/officeDocument/2006/customXml" ds:itemID="{8180C504-73F6-41A4-95AC-2A23E3B47F69}">
+<ds:datastoreItem xmlns:ds="http://schemas.openxmlformats.org/officeDocument/2006/customXml" ds:itemID="{DDC26F56-6C14-41D3-9F0A-A92C7CFC7F0B}">
   <ds:schemaRefs>
     <ds:schemaRef ds:uri="http://schemas.openxmlformats.org/officeDocument/2006/bibliography"/>
   </ds:schemaRefs>

</xml_diff>